<commit_message>
Forgot to add my name to the header
</commit_message>
<xml_diff>
--- a/not website/quiz/quiz2/JamesLiu-liuj42-S21Quiz2.docx
+++ b/not website/quiz/quiz2/JamesLiu-liuj42-S21Quiz2.docx
@@ -3351,7 +3351,13 @@
       <w:t>1</w:t>
     </w:r>
     <w:r>
-      <w:t xml:space="preserve">   Quiz 2                                       Name: ________________________________________________________________________</w:t>
+      <w:t xml:space="preserve">   Quiz 2                                       Name: </w:t>
+    </w:r>
+    <w:r>
+      <w:t xml:space="preserve">James Liu </w:t>
+    </w:r>
+    <w:r>
+      <w:t>________________________________________________________________________</w:t>
     </w:r>
   </w:p>
 </w:hdr>
@@ -7095,6 +7101,21 @@
 </file>
 
 <file path=customXml/item1.xml><?xml version="1.0" encoding="utf-8"?>
+<?mso-contentType ?>
+<FormTemplates xmlns="http://schemas.microsoft.com/sharepoint/v3/contenttype/forms">
+  <Display>DocumentLibraryForm</Display>
+  <Edit>DocumentLibraryForm</Edit>
+  <New>DocumentLibraryForm</New>
+</FormTemplates>
+</file>
+
+<file path=customXml/item2.xml><?xml version="1.0" encoding="utf-8"?>
+<p:properties xmlns:p="http://schemas.microsoft.com/office/2006/metadata/properties" xmlns:xsi="http://www.w3.org/2001/XMLSchema-instance" xmlns:pc="http://schemas.microsoft.com/office/infopath/2007/PartnerControls">
+  <documentManagement/>
+</p:properties>
+</file>
+
+<file path=customXml/item3.xml><?xml version="1.0" encoding="utf-8"?>
 <ct:contentTypeSchema xmlns:ct="http://schemas.microsoft.com/office/2006/metadata/contentType" xmlns:ma="http://schemas.microsoft.com/office/2006/metadata/properties/metaAttributes" ct:_="" ma:_="" ma:contentTypeName="Document" ma:contentTypeID="0x010100ACFF8931351A7244A7C1AF8BADCE4C2E" ma:contentTypeVersion="0" ma:contentTypeDescription="Create a new document." ma:contentTypeScope="" ma:versionID="5c0fe08d5f4e699815ee95e8b0684bea">
   <xsd:schema xmlns:xsd="http://www.w3.org/2001/XMLSchema" xmlns:xs="http://www.w3.org/2001/XMLSchema" xmlns:p="http://schemas.microsoft.com/office/2006/metadata/properties" targetNamespace="http://schemas.microsoft.com/office/2006/metadata/properties" ma:root="true" ma:fieldsID="9d449ce5f3559a5c9f639a02eb7795b5">
     <xsd:element name="properties">
@@ -7208,33 +7229,10 @@
 </ct:contentTypeSchema>
 </file>
 
-<file path=customXml/item2.xml><?xml version="1.0" encoding="utf-8"?>
-<p:properties xmlns:p="http://schemas.microsoft.com/office/2006/metadata/properties" xmlns:xsi="http://www.w3.org/2001/XMLSchema-instance" xmlns:pc="http://schemas.microsoft.com/office/infopath/2007/PartnerControls">
-  <documentManagement/>
-</p:properties>
-</file>
-
-<file path=customXml/item3.xml><?xml version="1.0" encoding="utf-8"?>
-<?mso-contentType ?>
-<FormTemplates xmlns="http://schemas.microsoft.com/sharepoint/v3/contenttype/forms">
-  <Display>DocumentLibraryForm</Display>
-  <Edit>DocumentLibraryForm</Edit>
-  <New>DocumentLibraryForm</New>
-</FormTemplates>
-</file>
-
 <file path=customXml/itemProps1.xml><?xml version="1.0" encoding="utf-8"?>
-<ds:datastoreItem xmlns:ds="http://schemas.openxmlformats.org/officeDocument/2006/customXml" ds:itemID="{4008EF5F-6931-421E-8A83-0170021294EF}">
+<ds:datastoreItem xmlns:ds="http://schemas.openxmlformats.org/officeDocument/2006/customXml" ds:itemID="{8B833D27-94D4-4AD4-AA21-4E06BA270ED4}">
   <ds:schemaRefs>
-    <ds:schemaRef ds:uri="http://schemas.microsoft.com/office/2006/metadata/contentType"/>
-    <ds:schemaRef ds:uri="http://schemas.microsoft.com/office/2006/metadata/properties/metaAttributes"/>
-    <ds:schemaRef ds:uri="http://www.w3.org/2001/XMLSchema"/>
-    <ds:schemaRef ds:uri="http://schemas.microsoft.com/office/2006/metadata/properties"/>
-    <ds:schemaRef ds:uri="http://schemas.openxmlformats.org/package/2006/metadata/core-properties"/>
-    <ds:schemaRef ds:uri="http://purl.org/dc/elements/1.1/"/>
-    <ds:schemaRef ds:uri="http://purl.org/dc/terms/"/>
-    <ds:schemaRef ds:uri="http://schemas.microsoft.com/internal/obd"/>
-    <ds:schemaRef ds:uri="http://schemas.microsoft.com/office/infopath/2007/PartnerControls"/>
+    <ds:schemaRef ds:uri="http://schemas.microsoft.com/sharepoint/v3/contenttype/forms"/>
   </ds:schemaRefs>
 </ds:datastoreItem>
 </file>
@@ -7249,9 +7247,17 @@
 </file>
 
 <file path=customXml/itemProps3.xml><?xml version="1.0" encoding="utf-8"?>
-<ds:datastoreItem xmlns:ds="http://schemas.openxmlformats.org/officeDocument/2006/customXml" ds:itemID="{8B833D27-94D4-4AD4-AA21-4E06BA270ED4}">
+<ds:datastoreItem xmlns:ds="http://schemas.openxmlformats.org/officeDocument/2006/customXml" ds:itemID="{4008EF5F-6931-421E-8A83-0170021294EF}">
   <ds:schemaRefs>
-    <ds:schemaRef ds:uri="http://schemas.microsoft.com/sharepoint/v3/contenttype/forms"/>
+    <ds:schemaRef ds:uri="http://schemas.microsoft.com/office/2006/metadata/contentType"/>
+    <ds:schemaRef ds:uri="http://schemas.microsoft.com/office/2006/metadata/properties/metaAttributes"/>
+    <ds:schemaRef ds:uri="http://www.w3.org/2001/XMLSchema"/>
+    <ds:schemaRef ds:uri="http://schemas.microsoft.com/office/2006/metadata/properties"/>
+    <ds:schemaRef ds:uri="http://schemas.openxmlformats.org/package/2006/metadata/core-properties"/>
+    <ds:schemaRef ds:uri="http://purl.org/dc/elements/1.1/"/>
+    <ds:schemaRef ds:uri="http://purl.org/dc/terms/"/>
+    <ds:schemaRef ds:uri="http://schemas.microsoft.com/internal/obd"/>
+    <ds:schemaRef ds:uri="http://schemas.microsoft.com/office/infopath/2007/PartnerControls"/>
   </ds:schemaRefs>
 </ds:datastoreItem>
 </file>
</xml_diff>